<commit_message>
Update Отчёт data bases lab3.docx
</commit_message>
<xml_diff>
--- a/semester2/databases/lab3/Отчёт data bases lab3.docx
+++ b/semester2/databases/lab3/Отчёт data bases lab3.docx
@@ -1771,7 +1771,7 @@
           <w:i/>
           <w:iCs/>
         </w:rPr>
-        <w:t>Объединение связанных таблиц</w:t>
+        <w:t>Добавление избыточных атрибутов</w:t>
       </w:r>
       <w:r>
         <w:t xml:space="preserve">: </w:t>
@@ -2280,13 +2280,7 @@
         <w:t>.</w:t>
       </w:r>
       <w:r>
-        <w:t xml:space="preserve"> Познакомился с языком </w:t>
-      </w:r>
-      <w:r>
-        <w:t>PL/pgSQL</w:t>
-      </w:r>
-      <w:r>
-        <w:t xml:space="preserve"> и научился писать функции и триггеры на нём.</w:t>
+        <w:t xml:space="preserve"> Познакомился с языком PL/pgSQL и научился писать функции и триггеры на нём.</w:t>
       </w:r>
     </w:p>
     <w:sectPr>

</xml_diff>